<commit_message>
Update Team Alt + F4 Explanation outlying solution.docx
</commit_message>
<xml_diff>
--- a/Team Alt + F4 Explanation outlying solution.docx
+++ b/Team Alt + F4 Explanation outlying solution.docx
@@ -1,10 +1,12 @@
 
 <file path=word/document.xml><?xml version="1.0" encoding="utf-8"?>
-<w:document xmlns:wpc="http://schemas.microsoft.com/office/word/2010/wordprocessingCanvas" xmlns:cx="http://schemas.microsoft.com/office/drawing/2014/chartex" xmlns:cx1="http://schemas.microsoft.com/office/drawing/2015/9/8/chartex" xmlns:cx2="http://schemas.microsoft.com/office/drawing/2015/10/21/chartex" xmlns:cx3="http://schemas.microsoft.com/office/drawing/2016/5/9/chartex" xmlns:cx4="http://schemas.microsoft.com/office/drawing/2016/5/10/chartex" xmlns:cx5="http://schemas.microsoft.com/office/drawing/2016/5/11/chartex" xmlns:cx6="http://schemas.microsoft.com/office/drawing/2016/5/12/chartex" xmlns:cx7="http://schemas.microsoft.com/office/drawing/2016/5/13/chartex" xmlns:cx8="http://schemas.microsoft.com/office/drawing/2016/5/14/chartex" xmlns:mc="http://schemas.openxmlformats.org/markup-compatibility/2006" xmlns:aink="http://schemas.microsoft.com/office/drawing/2016/ink" xmlns:am3d="http://schemas.microsoft.com/office/drawing/2017/model3d" xmlns:o="urn:schemas-microsoft-com:office:office" xmlns:oel="http://schemas.microsoft.com/office/2019/extlst" xmlns:r="http://schemas.openxmlformats.org/officeDocument/2006/relationships" xmlns:m="http://schemas.openxmlformats.org/officeDocument/2006/math" xmlns:v="urn:schemas-microsoft-com:vml" xmlns:wp14="http://schemas.microsoft.com/office/word/2010/wordprocessingDrawing" xmlns:wp="http://schemas.openxmlformats.org/drawingml/2006/wordprocessingDrawing" xmlns:w10="urn:schemas-microsoft-com:office:word" xmlns:w="http://schemas.openxmlformats.org/wordprocessingml/2006/main" xmlns:w14="http://schemas.microsoft.com/office/word/2010/wordml" xmlns:w15="http://schemas.microsoft.com/office/word/2012/wordml" xmlns:w16cex="http://schemas.microsoft.com/office/word/2018/wordml/cex" xmlns:w16cid="http://schemas.microsoft.com/office/word/2016/wordml/cid" xmlns:w16="http://schemas.microsoft.com/office/word/2018/wordml" xmlns:w16du="http://schemas.microsoft.com/office/word/2023/wordml/word16du" xmlns:w16sdtdh="http://schemas.microsoft.com/office/word/2020/wordml/sdtdatahash" xmlns:w16se="http://schemas.microsoft.com/office/word/2015/wordml/symex" xmlns:wpg="http://schemas.microsoft.com/office/word/2010/wordprocessingGroup" xmlns:wpi="http://schemas.microsoft.com/office/word/2010/wordprocessingInk" xmlns:wne="http://schemas.microsoft.com/office/word/2006/wordml" xmlns:wps="http://schemas.microsoft.com/office/word/2010/wordprocessingShape" mc:Ignorable="w14 w15 w16se w16cid w16 w16cex w16sdtdh w16du wp14">
+<w:document xmlns:o="urn:schemas-microsoft-com:office:office" xmlns:r="http://schemas.openxmlformats.org/officeDocument/2006/relationships" xmlns:v="urn:schemas-microsoft-com:vml" xmlns:w="http://schemas.openxmlformats.org/wordprocessingml/2006/main" xmlns:w10="urn:schemas-microsoft-com:office:word" xmlns:wp="http://schemas.openxmlformats.org/drawingml/2006/wordprocessingDrawing" xmlns:wps="http://schemas.microsoft.com/office/word/2010/wordprocessingShape" xmlns:wpg="http://schemas.microsoft.com/office/word/2010/wordprocessingGroup" xmlns:mc="http://schemas.openxmlformats.org/markup-compatibility/2006" xmlns:wp14="http://schemas.microsoft.com/office/word/2010/wordprocessingDrawing" xmlns:w14="http://schemas.microsoft.com/office/word/2010/wordml" xmlns:w15="http://schemas.microsoft.com/office/word/2012/wordml" mc:Ignorable="w14 wp14 w15">
   <w:body>
     <w:p>
       <w:pPr>
-        <w:rPr>
+        <w:pStyle w:val="Normal"/>
+        <w:rPr>
+          <w:b/>
           <w:b/>
           <w:bCs/>
           <w:u w:val="single"/>
@@ -23,13 +25,23 @@
     </w:p>
     <w:p>
       <w:pPr>
-        <w:rPr>
+        <w:pStyle w:val="Normal"/>
+        <w:rPr>
+          <w:b/>
           <w:b/>
           <w:bCs/>
           <w:u w:val="single"/>
           <w:lang w:val="en-ZA"/>
         </w:rPr>
       </w:pPr>
+      <w:r>
+        <w:rPr>
+          <w:b/>
+          <w:bCs/>
+          <w:u w:val="single"/>
+          <w:lang w:val="en-ZA"/>
+        </w:rPr>
+      </w:r>
     </w:p>
     <w:p>
       <w:pPr>
@@ -40,6 +52,7 @@
         </w:numPr>
         <w:rPr>
           <w:b/>
+          <w:b/>
           <w:bCs/>
           <w:u w:val="single"/>
           <w:lang w:val="en-ZA"/>
@@ -49,21 +62,7 @@
         <w:rPr>
           <w:lang w:val="en-ZA"/>
         </w:rPr>
-        <w:t xml:space="preserve">Training images and image annotations are used to train a custom </w:t>
-      </w:r>
-      <w:proofErr w:type="spellStart"/>
-      <w:r>
-        <w:rPr>
-          <w:lang w:val="en-ZA"/>
-        </w:rPr>
-        <w:t>Ultralytics</w:t>
-      </w:r>
-      <w:proofErr w:type="spellEnd"/>
-      <w:r>
-        <w:rPr>
-          <w:lang w:val="en-ZA"/>
-        </w:rPr>
-        <w:t xml:space="preserve"> YOLOv8 model to detect the bounding boxes around the potholes and measuring sticks.</w:t>
+        <w:t>Training images and image annotations are used to train a custom Ultralytics YOLOv8 model to detect the bounding boxes around the potholes and measuring sticks.</w:t>
       </w:r>
     </w:p>
     <w:p>
@@ -75,6 +74,7 @@
         </w:numPr>
         <w:rPr>
           <w:b/>
+          <w:b/>
           <w:bCs/>
           <w:u w:val="single"/>
           <w:lang w:val="en-ZA"/>
@@ -84,7 +84,13 @@
         <w:rPr>
           <w:lang w:val="en-ZA"/>
         </w:rPr>
-        <w:t>When an image is input, this model is used to identify the objects. The image is then cropped into two separate images, one resembling the bounding box of the pothole and another the bounding box of the detected side of the measuring stick. If both sides of the measuring stick are detected, the left side is used.</w:t>
+        <w:t>Using the above model, it identifies the respective bounding boxes.</w:t>
+      </w:r>
+      <w:r>
+        <w:rPr>
+          <w:lang w:val="en-ZA"/>
+        </w:rPr>
+        <w:t xml:space="preserve"> The image is then cropped into two separate images, one resembling the bounding box of the pothole and another the bounding box of the detected side of the measuring stick. If both sides of the measuring stick are detected, the left side is used.</w:t>
       </w:r>
     </w:p>
     <w:p>
@@ -96,6 +102,7 @@
         </w:numPr>
         <w:rPr>
           <w:b/>
+          <w:b/>
           <w:bCs/>
           <w:u w:val="single"/>
           <w:lang w:val="en-ZA"/>
@@ -105,7 +112,19 @@
         <w:rPr>
           <w:lang w:val="en-ZA"/>
         </w:rPr>
-        <w:t>Using a custom-defined set of rules to detect red colours, a mask is added to the image of the measuring stick. This masked image is then converted to a grayscale bitmap image, with the red parts of the image being white pixels. This image is then processed again to remove noise and only include parts of the measuring stick.</w:t>
+        <w:t xml:space="preserve">Using a custom-defined set of rules </w:t>
+      </w:r>
+      <w:r>
+        <w:rPr>
+          <w:lang w:val="en-ZA"/>
+        </w:rPr>
+        <w:t xml:space="preserve">using OpenCV </w:t>
+      </w:r>
+      <w:r>
+        <w:rPr>
+          <w:lang w:val="en-ZA"/>
+        </w:rPr>
+        <w:t>to detect red colours, a mask is added to the image of the measuring stick. This masked image is then converted to a grayscale bitmap image, with the red parts of the image being white pixels. This image is then processed again to remove noise and only include parts of the measuring stick.</w:t>
       </w:r>
     </w:p>
     <w:p>
@@ -117,6 +136,7 @@
         </w:numPr>
         <w:rPr>
           <w:b/>
+          <w:b/>
           <w:bCs/>
           <w:u w:val="single"/>
           <w:lang w:val="en-ZA"/>
@@ -138,6 +158,7 @@
         </w:numPr>
         <w:rPr>
           <w:b/>
+          <w:b/>
           <w:bCs/>
           <w:u w:val="single"/>
           <w:lang w:val="en-ZA"/>
@@ -147,13 +168,7 @@
         <w:rPr>
           <w:lang w:val="en-ZA"/>
         </w:rPr>
-        <w:t>Note that t</w:t>
-      </w:r>
-      <w:r>
-        <w:rPr>
-          <w:lang w:val="en-ZA"/>
-        </w:rPr>
-        <w:t xml:space="preserve">he width of the measuring stick has been determined as </w:t>
+        <w:t xml:space="preserve">Note that the width of the measuring stick has been determined as </w:t>
       </w:r>
       <w:r>
         <w:rPr>
@@ -179,6 +194,7 @@
         </w:numPr>
         <w:rPr>
           <w:b/>
+          <w:b/>
           <w:bCs/>
           <w:u w:val="single"/>
           <w:lang w:val="en-ZA"/>
@@ -188,25 +204,7 @@
         <w:rPr>
           <w:lang w:val="en-ZA"/>
         </w:rPr>
-        <w:t>Th</w:t>
-      </w:r>
-      <w:r>
-        <w:rPr>
-          <w:lang w:val="en-ZA"/>
-        </w:rPr>
-        <w:t>e length in pixels of one of the shorter contours of the red parts of the stick is then determined</w:t>
-      </w:r>
-      <w:r>
-        <w:rPr>
-          <w:lang w:val="en-ZA"/>
-        </w:rPr>
-        <w:t xml:space="preserve"> (i.e. finding the width of the measuring stick in pixels)</w:t>
-      </w:r>
-      <w:r>
-        <w:rPr>
-          <w:lang w:val="en-ZA"/>
-        </w:rPr>
-        <w:t>.</w:t>
+        <w:t>The length in pixels of one of the shorter contours of the red parts of the stick is then determined (i.e. finding the width of the measuring stick in pixels).</w:t>
       </w:r>
     </w:p>
     <w:p>
@@ -218,6 +216,7 @@
         </w:numPr>
         <w:rPr>
           <w:b/>
+          <w:b/>
           <w:bCs/>
           <w:u w:val="single"/>
           <w:lang w:val="en-ZA"/>
@@ -227,21 +226,7 @@
         <w:rPr>
           <w:lang w:val="en-ZA"/>
         </w:rPr>
-        <w:t xml:space="preserve">This pixel value is then </w:t>
-      </w:r>
-      <w:proofErr w:type="gramStart"/>
-      <w:r>
-        <w:rPr>
-          <w:lang w:val="en-ZA"/>
-        </w:rPr>
-        <w:t>squared</w:t>
-      </w:r>
-      <w:proofErr w:type="gramEnd"/>
-      <w:r>
-        <w:rPr>
-          <w:lang w:val="en-ZA"/>
-        </w:rPr>
-        <w:t xml:space="preserve"> and the square of the actual width is divided by it. This determines the ratio of area in pixels to area in square millimetres.</w:t>
+        <w:t>This pixel value is then squared and the square of the actual width is divided by it. This determines the ratio of area in pixels to area in square millimetres.</w:t>
       </w:r>
     </w:p>
     <w:p>
@@ -253,6 +238,7 @@
         </w:numPr>
         <w:rPr>
           <w:b/>
+          <w:b/>
           <w:bCs/>
           <w:u w:val="single"/>
           <w:lang w:val="en-ZA"/>
@@ -262,21 +248,7 @@
         <w:rPr>
           <w:lang w:val="en-ZA"/>
         </w:rPr>
-        <w:t xml:space="preserve">Once this is determined, the area of the actual </w:t>
-      </w:r>
-      <w:proofErr w:type="gramStart"/>
-      <w:r>
-        <w:rPr>
-          <w:lang w:val="en-ZA"/>
-        </w:rPr>
-        <w:t>pothole(</w:t>
-      </w:r>
-      <w:proofErr w:type="gramEnd"/>
-      <w:r>
-        <w:rPr>
-          <w:lang w:val="en-ZA"/>
-        </w:rPr>
-        <w:t>in pixels) is determined using OpenCV edge detection. This area is then converted to square millimetres by multiplying it with the ratio mentioned above.</w:t>
+        <w:t>Once this is determined, the area of the actual pothole(in pixels) is determined using OpenCV edge detection. This area is then converted to square millimetres by multiplying it with the ratio mentioned above.</w:t>
       </w:r>
     </w:p>
     <w:p>
@@ -288,6 +260,7 @@
         </w:numPr>
         <w:rPr>
           <w:b/>
+          <w:b/>
           <w:bCs/>
           <w:u w:val="single"/>
           <w:lang w:val="en-ZA"/>
@@ -311,21 +284,19 @@
         <w:rPr>
           <w:lang w:val="en-ZA"/>
         </w:rPr>
-        <w:t xml:space="preserve"> that was trained using the </w:t>
-      </w:r>
-      <w:proofErr w:type="spellStart"/>
-      <w:r>
-        <w:rPr>
-          <w:lang w:val="en-ZA"/>
-        </w:rPr>
-        <w:t>sklearn</w:t>
-      </w:r>
-      <w:proofErr w:type="spellEnd"/>
-      <w:r>
-        <w:rPr>
-          <w:lang w:val="en-ZA"/>
-        </w:rPr>
-        <w:t xml:space="preserve"> neural network module on a modified version of the training data provided, finally resulting in a prediction.</w:t>
+        <w:t xml:space="preserve"> that was trained using the sklearn </w:t>
+      </w:r>
+      <w:r>
+        <w:rPr>
+          <w:lang w:val="en-ZA"/>
+        </w:rPr>
+        <w:t>MLPRegressor</w:t>
+      </w:r>
+      <w:r>
+        <w:rPr>
+          <w:lang w:val="en-ZA"/>
+        </w:rPr>
+        <w:t xml:space="preserve"> module on a modified version of the training data provided, finally resulting in a prediction.</w:t>
       </w:r>
     </w:p>
     <w:p>
@@ -335,7 +306,10 @@
           <w:ilvl w:val="0"/>
           <w:numId w:val="1"/>
         </w:numPr>
-        <w:rPr>
+        <w:spacing w:before="0" w:after="160"/>
+        <w:contextualSpacing/>
+        <w:rPr>
+          <w:b/>
           <w:b/>
           <w:bCs/>
           <w:u w:val="single"/>
@@ -346,151 +320,295 @@
         <w:rPr>
           <w:lang w:val="en-ZA"/>
         </w:rPr>
-        <w:t xml:space="preserve">This model is brought together visually using a react webpage linked to a node.js server.  </w:t>
-      </w:r>
-      <w:r>
-        <w:rPr>
-          <w:lang w:val="en-ZA"/>
-        </w:rPr>
-        <w:t>All the running of the python scripts used to predict the amount of tar needed for the pothole is also orchestrated by the node.js server.</w:t>
+        <w:t>This model is brought together visually using a react webpage linked to a node.js server.  All the running of the python scripts used to predict the amount of tar needed for the pothole is also orchestrated by the node.js server.</w:t>
       </w:r>
     </w:p>
     <w:sectPr>
+      <w:type w:val="nextPage"/>
       <w:pgSz w:w="12240" w:h="15840"/>
-      <w:pgMar w:top="1440" w:right="1440" w:bottom="1440" w:left="1440" w:header="720" w:footer="720" w:gutter="0"/>
-      <w:cols w:space="720"/>
-      <w:docGrid w:linePitch="360"/>
+      <w:pgMar w:left="1440" w:right="1440" w:gutter="0" w:header="0" w:top="1440" w:footer="0" w:bottom="1440"/>
+      <w:pgNumType w:fmt="decimal"/>
+      <w:formProt w:val="false"/>
+      <w:textDirection w:val="lrTb"/>
+      <w:docGrid w:type="default" w:linePitch="360" w:charSpace="4096"/>
     </w:sectPr>
   </w:body>
 </w:document>
 </file>
 
 <file path=word/numbering.xml><?xml version="1.0" encoding="utf-8"?>
-<w:numbering xmlns:wpc="http://schemas.microsoft.com/office/word/2010/wordprocessingCanvas" xmlns:cx="http://schemas.microsoft.com/office/drawing/2014/chartex" xmlns:cx1="http://schemas.microsoft.com/office/drawing/2015/9/8/chartex" xmlns:cx2="http://schemas.microsoft.com/office/drawing/2015/10/21/chartex" xmlns:cx3="http://schemas.microsoft.com/office/drawing/2016/5/9/chartex" xmlns:cx4="http://schemas.microsoft.com/office/drawing/2016/5/10/chartex" xmlns:cx5="http://schemas.microsoft.com/office/drawing/2016/5/11/chartex" xmlns:cx6="http://schemas.microsoft.com/office/drawing/2016/5/12/chartex" xmlns:cx7="http://schemas.microsoft.com/office/drawing/2016/5/13/chartex" xmlns:cx8="http://schemas.microsoft.com/office/drawing/2016/5/14/chartex" xmlns:mc="http://schemas.openxmlformats.org/markup-compatibility/2006" xmlns:aink="http://schemas.microsoft.com/office/drawing/2016/ink" xmlns:am3d="http://schemas.microsoft.com/office/drawing/2017/model3d" xmlns:o="urn:schemas-microsoft-com:office:office" xmlns:oel="http://schemas.microsoft.com/office/2019/extlst" xmlns:r="http://schemas.openxmlformats.org/officeDocument/2006/relationships" xmlns:m="http://schemas.openxmlformats.org/officeDocument/2006/math" xmlns:v="urn:schemas-microsoft-com:vml" xmlns:wp14="http://schemas.microsoft.com/office/word/2010/wordprocessingDrawing" xmlns:wp="http://schemas.openxmlformats.org/drawingml/2006/wordprocessingDrawing" xmlns:w10="urn:schemas-microsoft-com:office:word" xmlns:w="http://schemas.openxmlformats.org/wordprocessingml/2006/main" xmlns:w14="http://schemas.microsoft.com/office/word/2010/wordml" xmlns:w15="http://schemas.microsoft.com/office/word/2012/wordml" xmlns:w16cex="http://schemas.microsoft.com/office/word/2018/wordml/cex" xmlns:w16cid="http://schemas.microsoft.com/office/word/2016/wordml/cid" xmlns:w16="http://schemas.microsoft.com/office/word/2018/wordml" xmlns:w16du="http://schemas.microsoft.com/office/word/2023/wordml/word16du" xmlns:w16sdtdh="http://schemas.microsoft.com/office/word/2020/wordml/sdtdatahash" xmlns:w16se="http://schemas.microsoft.com/office/word/2015/wordml/symex" xmlns:wpg="http://schemas.microsoft.com/office/word/2010/wordprocessingGroup" xmlns:wpi="http://schemas.microsoft.com/office/word/2010/wordprocessingInk" xmlns:wne="http://schemas.microsoft.com/office/word/2006/wordml" xmlns:wps="http://schemas.microsoft.com/office/word/2010/wordprocessingShape" mc:Ignorable="w14 w15 w16se w16cid w16 w16cex w16sdtdh w16du wp14">
-  <w:abstractNum w:abstractNumId="0" w15:restartNumberingAfterBreak="0">
-    <w:nsid w:val="0656319C"/>
-    <w:multiLevelType w:val="hybridMultilevel"/>
-    <w:tmpl w:val="76760BE4"/>
-    <w:lvl w:ilvl="0" w:tplc="3968B880">
+<w:numbering xmlns:w="http://schemas.openxmlformats.org/wordprocessingml/2006/main" xmlns:o="urn:schemas-microsoft-com:office:office" xmlns:r="http://schemas.openxmlformats.org/officeDocument/2006/relationships" xmlns:v="urn:schemas-microsoft-com:vml" xmlns:mc="http://schemas.openxmlformats.org/markup-compatibility/2006" xmlns:w14="http://schemas.microsoft.com/office/word/2010/wordml" mc:Ignorable="w14">
+  <w:abstractNum w:abstractNumId="1">
+    <w:lvl w:ilvl="0">
       <w:numFmt w:val="bullet"/>
       <w:lvlText w:val=""/>
       <w:lvlJc w:val="left"/>
       <w:pPr>
+        <w:tabs>
+          <w:tab w:val="num" w:pos="0"/>
+        </w:tabs>
         <w:ind w:left="720" w:hanging="360"/>
       </w:pPr>
       <w:rPr>
-        <w:rFonts w:ascii="Symbol" w:eastAsiaTheme="minorHAnsi" w:hAnsi="Symbol" w:cstheme="minorBidi" w:hint="default"/>
+        <w:rFonts w:ascii="Symbol" w:hAnsi="Symbol" w:cs="Symbol" w:hint="default"/>
+        <w:rFonts w:cstheme="minorBidi" w:eastAsiaTheme="minorHAnsi"/>
       </w:rPr>
     </w:lvl>
-    <w:lvl w:ilvl="1" w:tplc="04090003" w:tentative="1">
+    <w:lvl w:ilvl="1">
       <w:start w:val="1"/>
       <w:numFmt w:val="bullet"/>
       <w:lvlText w:val="o"/>
       <w:lvlJc w:val="left"/>
       <w:pPr>
+        <w:tabs>
+          <w:tab w:val="num" w:pos="0"/>
+        </w:tabs>
         <w:ind w:left="1440" w:hanging="360"/>
       </w:pPr>
       <w:rPr>
         <w:rFonts w:ascii="Courier New" w:hAnsi="Courier New" w:cs="Courier New" w:hint="default"/>
       </w:rPr>
     </w:lvl>
-    <w:lvl w:ilvl="2" w:tplc="04090005" w:tentative="1">
+    <w:lvl w:ilvl="2">
       <w:start w:val="1"/>
       <w:numFmt w:val="bullet"/>
       <w:lvlText w:val=""/>
       <w:lvlJc w:val="left"/>
       <w:pPr>
+        <w:tabs>
+          <w:tab w:val="num" w:pos="0"/>
+        </w:tabs>
         <w:ind w:left="2160" w:hanging="360"/>
       </w:pPr>
       <w:rPr>
-        <w:rFonts w:ascii="Wingdings" w:hAnsi="Wingdings" w:hint="default"/>
+        <w:rFonts w:ascii="Wingdings" w:hAnsi="Wingdings" w:cs="Wingdings" w:hint="default"/>
       </w:rPr>
     </w:lvl>
-    <w:lvl w:ilvl="3" w:tplc="04090001" w:tentative="1">
+    <w:lvl w:ilvl="3">
       <w:start w:val="1"/>
       <w:numFmt w:val="bullet"/>
       <w:lvlText w:val=""/>
       <w:lvlJc w:val="left"/>
       <w:pPr>
+        <w:tabs>
+          <w:tab w:val="num" w:pos="0"/>
+        </w:tabs>
         <w:ind w:left="2880" w:hanging="360"/>
       </w:pPr>
       <w:rPr>
-        <w:rFonts w:ascii="Symbol" w:hAnsi="Symbol" w:hint="default"/>
+        <w:rFonts w:ascii="Symbol" w:hAnsi="Symbol" w:cs="Symbol" w:hint="default"/>
       </w:rPr>
     </w:lvl>
-    <w:lvl w:ilvl="4" w:tplc="04090003" w:tentative="1">
+    <w:lvl w:ilvl="4">
       <w:start w:val="1"/>
       <w:numFmt w:val="bullet"/>
       <w:lvlText w:val="o"/>
       <w:lvlJc w:val="left"/>
       <w:pPr>
+        <w:tabs>
+          <w:tab w:val="num" w:pos="0"/>
+        </w:tabs>
         <w:ind w:left="3600" w:hanging="360"/>
       </w:pPr>
       <w:rPr>
         <w:rFonts w:ascii="Courier New" w:hAnsi="Courier New" w:cs="Courier New" w:hint="default"/>
       </w:rPr>
     </w:lvl>
-    <w:lvl w:ilvl="5" w:tplc="04090005" w:tentative="1">
+    <w:lvl w:ilvl="5">
       <w:start w:val="1"/>
       <w:numFmt w:val="bullet"/>
       <w:lvlText w:val=""/>
       <w:lvlJc w:val="left"/>
       <w:pPr>
+        <w:tabs>
+          <w:tab w:val="num" w:pos="0"/>
+        </w:tabs>
         <w:ind w:left="4320" w:hanging="360"/>
       </w:pPr>
       <w:rPr>
-        <w:rFonts w:ascii="Wingdings" w:hAnsi="Wingdings" w:hint="default"/>
+        <w:rFonts w:ascii="Wingdings" w:hAnsi="Wingdings" w:cs="Wingdings" w:hint="default"/>
       </w:rPr>
     </w:lvl>
-    <w:lvl w:ilvl="6" w:tplc="04090001" w:tentative="1">
+    <w:lvl w:ilvl="6">
       <w:start w:val="1"/>
       <w:numFmt w:val="bullet"/>
       <w:lvlText w:val=""/>
       <w:lvlJc w:val="left"/>
       <w:pPr>
+        <w:tabs>
+          <w:tab w:val="num" w:pos="0"/>
+        </w:tabs>
         <w:ind w:left="5040" w:hanging="360"/>
       </w:pPr>
       <w:rPr>
-        <w:rFonts w:ascii="Symbol" w:hAnsi="Symbol" w:hint="default"/>
+        <w:rFonts w:ascii="Symbol" w:hAnsi="Symbol" w:cs="Symbol" w:hint="default"/>
       </w:rPr>
     </w:lvl>
-    <w:lvl w:ilvl="7" w:tplc="04090003" w:tentative="1">
+    <w:lvl w:ilvl="7">
       <w:start w:val="1"/>
       <w:numFmt w:val="bullet"/>
       <w:lvlText w:val="o"/>
       <w:lvlJc w:val="left"/>
       <w:pPr>
+        <w:tabs>
+          <w:tab w:val="num" w:pos="0"/>
+        </w:tabs>
         <w:ind w:left="5760" w:hanging="360"/>
       </w:pPr>
       <w:rPr>
         <w:rFonts w:ascii="Courier New" w:hAnsi="Courier New" w:cs="Courier New" w:hint="default"/>
       </w:rPr>
     </w:lvl>
-    <w:lvl w:ilvl="8" w:tplc="04090005" w:tentative="1">
+    <w:lvl w:ilvl="8">
       <w:start w:val="1"/>
       <w:numFmt w:val="bullet"/>
       <w:lvlText w:val=""/>
       <w:lvlJc w:val="left"/>
       <w:pPr>
+        <w:tabs>
+          <w:tab w:val="num" w:pos="0"/>
+        </w:tabs>
         <w:ind w:left="6480" w:hanging="360"/>
       </w:pPr>
       <w:rPr>
-        <w:rFonts w:ascii="Wingdings" w:hAnsi="Wingdings" w:hint="default"/>
+        <w:rFonts w:ascii="Wingdings" w:hAnsi="Wingdings" w:cs="Wingdings" w:hint="default"/>
       </w:rPr>
     </w:lvl>
   </w:abstractNum>
-  <w:num w:numId="1" w16cid:durableId="578517530">
-    <w:abstractNumId w:val="0"/>
+  <w:abstractNum w:abstractNumId="2">
+    <w:lvl w:ilvl="0">
+      <w:start w:val="1"/>
+      <w:numFmt w:val="none"/>
+      <w:suff w:val="nothing"/>
+      <w:lvlText w:val=""/>
+      <w:lvlJc w:val="left"/>
+      <w:pPr>
+        <w:tabs>
+          <w:tab w:val="num" w:pos="0"/>
+        </w:tabs>
+        <w:ind w:left="0" w:hanging="0"/>
+      </w:pPr>
+    </w:lvl>
+    <w:lvl w:ilvl="1">
+      <w:start w:val="1"/>
+      <w:numFmt w:val="none"/>
+      <w:suff w:val="nothing"/>
+      <w:lvlText w:val=""/>
+      <w:lvlJc w:val="left"/>
+      <w:pPr>
+        <w:tabs>
+          <w:tab w:val="num" w:pos="0"/>
+        </w:tabs>
+        <w:ind w:left="0" w:hanging="0"/>
+      </w:pPr>
+    </w:lvl>
+    <w:lvl w:ilvl="2">
+      <w:start w:val="1"/>
+      <w:numFmt w:val="none"/>
+      <w:suff w:val="nothing"/>
+      <w:lvlText w:val=""/>
+      <w:lvlJc w:val="left"/>
+      <w:pPr>
+        <w:tabs>
+          <w:tab w:val="num" w:pos="0"/>
+        </w:tabs>
+        <w:ind w:left="0" w:hanging="0"/>
+      </w:pPr>
+    </w:lvl>
+    <w:lvl w:ilvl="3">
+      <w:start w:val="1"/>
+      <w:numFmt w:val="none"/>
+      <w:suff w:val="nothing"/>
+      <w:lvlText w:val=""/>
+      <w:lvlJc w:val="left"/>
+      <w:pPr>
+        <w:tabs>
+          <w:tab w:val="num" w:pos="0"/>
+        </w:tabs>
+        <w:ind w:left="0" w:hanging="0"/>
+      </w:pPr>
+    </w:lvl>
+    <w:lvl w:ilvl="4">
+      <w:start w:val="1"/>
+      <w:numFmt w:val="none"/>
+      <w:suff w:val="nothing"/>
+      <w:lvlText w:val=""/>
+      <w:lvlJc w:val="left"/>
+      <w:pPr>
+        <w:tabs>
+          <w:tab w:val="num" w:pos="0"/>
+        </w:tabs>
+        <w:ind w:left="0" w:hanging="0"/>
+      </w:pPr>
+    </w:lvl>
+    <w:lvl w:ilvl="5">
+      <w:start w:val="1"/>
+      <w:numFmt w:val="none"/>
+      <w:suff w:val="nothing"/>
+      <w:lvlText w:val=""/>
+      <w:lvlJc w:val="left"/>
+      <w:pPr>
+        <w:tabs>
+          <w:tab w:val="num" w:pos="0"/>
+        </w:tabs>
+        <w:ind w:left="0" w:hanging="0"/>
+      </w:pPr>
+    </w:lvl>
+    <w:lvl w:ilvl="6">
+      <w:start w:val="1"/>
+      <w:numFmt w:val="none"/>
+      <w:suff w:val="nothing"/>
+      <w:lvlText w:val=""/>
+      <w:lvlJc w:val="left"/>
+      <w:pPr>
+        <w:tabs>
+          <w:tab w:val="num" w:pos="0"/>
+        </w:tabs>
+        <w:ind w:left="0" w:hanging="0"/>
+      </w:pPr>
+    </w:lvl>
+    <w:lvl w:ilvl="7">
+      <w:start w:val="1"/>
+      <w:numFmt w:val="none"/>
+      <w:suff w:val="nothing"/>
+      <w:lvlText w:val=""/>
+      <w:lvlJc w:val="left"/>
+      <w:pPr>
+        <w:tabs>
+          <w:tab w:val="num" w:pos="0"/>
+        </w:tabs>
+        <w:ind w:left="0" w:hanging="0"/>
+      </w:pPr>
+    </w:lvl>
+    <w:lvl w:ilvl="8">
+      <w:start w:val="1"/>
+      <w:numFmt w:val="none"/>
+      <w:suff w:val="nothing"/>
+      <w:lvlText w:val=""/>
+      <w:lvlJc w:val="left"/>
+      <w:pPr>
+        <w:tabs>
+          <w:tab w:val="num" w:pos="0"/>
+        </w:tabs>
+        <w:ind w:left="0" w:hanging="0"/>
+      </w:pPr>
+    </w:lvl>
+  </w:abstractNum>
+  <w:num w:numId="1">
+    <w:abstractNumId w:val="1"/>
+  </w:num>
+  <w:num w:numId="2">
+    <w:abstractNumId w:val="2"/>
   </w:num>
 </w:numbering>
 </file>
 
 <file path=word/styles.xml><?xml version="1.0" encoding="utf-8"?>
-<w:styles xmlns:mc="http://schemas.openxmlformats.org/markup-compatibility/2006" xmlns:r="http://schemas.openxmlformats.org/officeDocument/2006/relationships" xmlns:w="http://schemas.openxmlformats.org/wordprocessingml/2006/main" xmlns:w14="http://schemas.microsoft.com/office/word/2010/wordml" xmlns:w15="http://schemas.microsoft.com/office/word/2012/wordml" xmlns:w16cex="http://schemas.microsoft.com/office/word/2018/wordml/cex" xmlns:w16cid="http://schemas.microsoft.com/office/word/2016/wordml/cid" xmlns:w16="http://schemas.microsoft.com/office/word/2018/wordml" xmlns:w16du="http://schemas.microsoft.com/office/word/2023/wordml/word16du" xmlns:w16sdtdh="http://schemas.microsoft.com/office/word/2020/wordml/sdtdatahash" xmlns:w16se="http://schemas.microsoft.com/office/word/2015/wordml/symex" mc:Ignorable="w14 w15 w16se w16cid w16 w16cex w16sdtdh w16du">
+<w:styles xmlns:w="http://schemas.openxmlformats.org/wordprocessingml/2006/main" xmlns:w14="http://schemas.microsoft.com/office/word/2010/wordml" xmlns:mc="http://schemas.openxmlformats.org/markup-compatibility/2006" mc:Ignorable="w14">
   <w:docDefaults>
     <w:rPrDefault>
       <w:rPr>
-        <w:rFonts w:asciiTheme="minorHAnsi" w:eastAsiaTheme="minorHAnsi" w:hAnsiTheme="minorHAnsi" w:cstheme="minorBidi"/>
+        <w:rFonts w:ascii="Aptos" w:hAnsi="Aptos" w:eastAsia="Aptos" w:cs="" w:asciiTheme="minorHAnsi" w:cstheme="minorBidi" w:eastAsiaTheme="minorHAnsi" w:hAnsiTheme="minorHAnsi"/>
         <w:kern w:val="2"/>
         <w:sz w:val="22"/>
         <w:szCs w:val="22"/>
@@ -500,21 +618,21 @@
     </w:rPrDefault>
     <w:pPrDefault>
       <w:pPr>
-        <w:spacing w:after="160" w:line="259" w:lineRule="auto"/>
+        <w:suppressAutoHyphens w:val="true"/>
       </w:pPr>
     </w:pPrDefault>
   </w:docDefaults>
   <w:latentStyles w:defLockedState="0" w:defUIPriority="99" w:defSemiHidden="0" w:defUnhideWhenUsed="0" w:defQFormat="0" w:count="376">
     <w:lsdException w:name="Normal" w:uiPriority="0" w:qFormat="1"/>
     <w:lsdException w:name="heading 1" w:uiPriority="9" w:qFormat="1"/>
-    <w:lsdException w:name="heading 2" w:semiHidden="1" w:uiPriority="9" w:unhideWhenUsed="1" w:qFormat="1"/>
-    <w:lsdException w:name="heading 3" w:semiHidden="1" w:uiPriority="9" w:unhideWhenUsed="1" w:qFormat="1"/>
-    <w:lsdException w:name="heading 4" w:semiHidden="1" w:uiPriority="9" w:unhideWhenUsed="1" w:qFormat="1"/>
-    <w:lsdException w:name="heading 5" w:semiHidden="1" w:uiPriority="9" w:unhideWhenUsed="1" w:qFormat="1"/>
-    <w:lsdException w:name="heading 6" w:semiHidden="1" w:uiPriority="9" w:unhideWhenUsed="1" w:qFormat="1"/>
-    <w:lsdException w:name="heading 7" w:semiHidden="1" w:uiPriority="9" w:unhideWhenUsed="1" w:qFormat="1"/>
-    <w:lsdException w:name="heading 8" w:semiHidden="1" w:uiPriority="9" w:unhideWhenUsed="1" w:qFormat="1"/>
-    <w:lsdException w:name="heading 9" w:semiHidden="1" w:uiPriority="9" w:unhideWhenUsed="1" w:qFormat="1"/>
+    <w:lsdException w:name="heading 2" w:uiPriority="9" w:semiHidden="1" w:unhideWhenUsed="1" w:qFormat="1"/>
+    <w:lsdException w:name="heading 3" w:uiPriority="9" w:semiHidden="1" w:unhideWhenUsed="1" w:qFormat="1"/>
+    <w:lsdException w:name="heading 4" w:uiPriority="9" w:semiHidden="1" w:unhideWhenUsed="1" w:qFormat="1"/>
+    <w:lsdException w:name="heading 5" w:uiPriority="9" w:semiHidden="1" w:unhideWhenUsed="1" w:qFormat="1"/>
+    <w:lsdException w:name="heading 6" w:uiPriority="9" w:semiHidden="1" w:unhideWhenUsed="1" w:qFormat="1"/>
+    <w:lsdException w:name="heading 7" w:uiPriority="9" w:semiHidden="1" w:unhideWhenUsed="1" w:qFormat="1"/>
+    <w:lsdException w:name="heading 8" w:uiPriority="9" w:semiHidden="1" w:unhideWhenUsed="1" w:qFormat="1"/>
+    <w:lsdException w:name="heading 9" w:uiPriority="9" w:semiHidden="1" w:unhideWhenUsed="1" w:qFormat="1"/>
     <w:lsdException w:name="index 1" w:semiHidden="1" w:unhideWhenUsed="1"/>
     <w:lsdException w:name="index 2" w:semiHidden="1" w:unhideWhenUsed="1"/>
     <w:lsdException w:name="index 3" w:semiHidden="1" w:unhideWhenUsed="1"/>
@@ -524,22 +642,22 @@
     <w:lsdException w:name="index 7" w:semiHidden="1" w:unhideWhenUsed="1"/>
     <w:lsdException w:name="index 8" w:semiHidden="1" w:unhideWhenUsed="1"/>
     <w:lsdException w:name="index 9" w:semiHidden="1" w:unhideWhenUsed="1"/>
-    <w:lsdException w:name="toc 1" w:semiHidden="1" w:uiPriority="39" w:unhideWhenUsed="1"/>
-    <w:lsdException w:name="toc 2" w:semiHidden="1" w:uiPriority="39" w:unhideWhenUsed="1"/>
-    <w:lsdException w:name="toc 3" w:semiHidden="1" w:uiPriority="39" w:unhideWhenUsed="1"/>
-    <w:lsdException w:name="toc 4" w:semiHidden="1" w:uiPriority="39" w:unhideWhenUsed="1"/>
-    <w:lsdException w:name="toc 5" w:semiHidden="1" w:uiPriority="39" w:unhideWhenUsed="1"/>
-    <w:lsdException w:name="toc 6" w:semiHidden="1" w:uiPriority="39" w:unhideWhenUsed="1"/>
-    <w:lsdException w:name="toc 7" w:semiHidden="1" w:uiPriority="39" w:unhideWhenUsed="1"/>
-    <w:lsdException w:name="toc 8" w:semiHidden="1" w:uiPriority="39" w:unhideWhenUsed="1"/>
-    <w:lsdException w:name="toc 9" w:semiHidden="1" w:uiPriority="39" w:unhideWhenUsed="1"/>
+    <w:lsdException w:name="toc 1" w:uiPriority="39" w:semiHidden="1" w:unhideWhenUsed="1"/>
+    <w:lsdException w:name="toc 2" w:uiPriority="39" w:semiHidden="1" w:unhideWhenUsed="1"/>
+    <w:lsdException w:name="toc 3" w:uiPriority="39" w:semiHidden="1" w:unhideWhenUsed="1"/>
+    <w:lsdException w:name="toc 4" w:uiPriority="39" w:semiHidden="1" w:unhideWhenUsed="1"/>
+    <w:lsdException w:name="toc 5" w:uiPriority="39" w:semiHidden="1" w:unhideWhenUsed="1"/>
+    <w:lsdException w:name="toc 6" w:uiPriority="39" w:semiHidden="1" w:unhideWhenUsed="1"/>
+    <w:lsdException w:name="toc 7" w:uiPriority="39" w:semiHidden="1" w:unhideWhenUsed="1"/>
+    <w:lsdException w:name="toc 8" w:uiPriority="39" w:semiHidden="1" w:unhideWhenUsed="1"/>
+    <w:lsdException w:name="toc 9" w:uiPriority="39" w:semiHidden="1" w:unhideWhenUsed="1"/>
     <w:lsdException w:name="Normal Indent" w:semiHidden="1" w:unhideWhenUsed="1"/>
     <w:lsdException w:name="footnote text" w:semiHidden="1" w:unhideWhenUsed="1"/>
     <w:lsdException w:name="annotation text" w:semiHidden="1" w:unhideWhenUsed="1"/>
     <w:lsdException w:name="header" w:semiHidden="1" w:unhideWhenUsed="1"/>
     <w:lsdException w:name="footer" w:semiHidden="1" w:unhideWhenUsed="1"/>
     <w:lsdException w:name="index heading" w:semiHidden="1" w:unhideWhenUsed="1"/>
-    <w:lsdException w:name="caption" w:semiHidden="1" w:uiPriority="35" w:unhideWhenUsed="1" w:qFormat="1"/>
+    <w:lsdException w:name="caption" w:uiPriority="35" w:semiHidden="1" w:unhideWhenUsed="1" w:qFormat="1"/>
     <w:lsdException w:name="table of figures" w:semiHidden="1" w:unhideWhenUsed="1"/>
     <w:lsdException w:name="envelope address" w:semiHidden="1" w:unhideWhenUsed="1"/>
     <w:lsdException w:name="envelope return" w:semiHidden="1" w:unhideWhenUsed="1"/>
@@ -570,7 +688,7 @@
     <w:lsdException w:name="Title" w:uiPriority="10" w:qFormat="1"/>
     <w:lsdException w:name="Closing" w:semiHidden="1" w:unhideWhenUsed="1"/>
     <w:lsdException w:name="Signature" w:semiHidden="1" w:unhideWhenUsed="1"/>
-    <w:lsdException w:name="Default Paragraph Font" w:semiHidden="1" w:uiPriority="1" w:unhideWhenUsed="1"/>
+    <w:lsdException w:name="Default Paragraph Font" w:uiPriority="1" w:semiHidden="1" w:unhideWhenUsed="1"/>
     <w:lsdException w:name="Body Text" w:semiHidden="1" w:unhideWhenUsed="1"/>
     <w:lsdException w:name="Body Text Indent" w:semiHidden="1" w:unhideWhenUsed="1"/>
     <w:lsdException w:name="List Continue" w:semiHidden="1" w:unhideWhenUsed="1"/>
@@ -770,8 +888,8 @@
     <w:lsdException w:name="Subtle Reference" w:uiPriority="31" w:qFormat="1"/>
     <w:lsdException w:name="Intense Reference" w:uiPriority="32" w:qFormat="1"/>
     <w:lsdException w:name="Book Title" w:uiPriority="33" w:qFormat="1"/>
-    <w:lsdException w:name="Bibliography" w:semiHidden="1" w:uiPriority="37" w:unhideWhenUsed="1"/>
-    <w:lsdException w:name="TOC Heading" w:semiHidden="1" w:uiPriority="39" w:unhideWhenUsed="1" w:qFormat="1"/>
+    <w:lsdException w:name="Bibliography" w:uiPriority="37" w:semiHidden="1" w:unhideWhenUsed="1"/>
+    <w:lsdException w:name="TOC Heading" w:uiPriority="39" w:semiHidden="1" w:unhideWhenUsed="1" w:qFormat="1"/>
     <w:lsdException w:name="Plain Table 1" w:uiPriority="41"/>
     <w:lsdException w:name="Plain Table 2" w:uiPriority="42"/>
     <w:lsdException w:name="Plain Table 3" w:uiPriority="43"/>
@@ -882,33 +1000,48 @@
     <w:lsdException w:name="Unresolved Mention" w:semiHidden="1" w:unhideWhenUsed="1"/>
     <w:lsdException w:name="Smart Link" w:semiHidden="1" w:unhideWhenUsed="1"/>
   </w:latentStyles>
-  <w:style w:type="paragraph" w:default="1" w:styleId="Normal">
+  <w:style w:type="paragraph" w:styleId="Normal" w:default="1">
     <w:name w:val="Normal"/>
     <w:qFormat/>
+    <w:pPr>
+      <w:widowControl/>
+      <w:bidi w:val="0"/>
+      <w:spacing w:lineRule="auto" w:line="259" w:before="0" w:after="160"/>
+      <w:jc w:val="left"/>
+    </w:pPr>
+    <w:rPr>
+      <w:rFonts w:ascii="Aptos" w:hAnsi="Aptos" w:eastAsia="Aptos" w:cs="" w:asciiTheme="minorHAnsi" w:cstheme="minorBidi" w:eastAsiaTheme="minorHAnsi" w:hAnsiTheme="minorHAnsi"/>
+      <w:color w:val="auto"/>
+      <w:kern w:val="2"/>
+      <w:sz w:val="22"/>
+      <w:szCs w:val="22"/>
+      <w:lang w:val="en-US" w:eastAsia="en-US" w:bidi="ar-SA"/>
+      <w14:ligatures w14:val="standardContextual"/>
+    </w:rPr>
   </w:style>
   <w:style w:type="paragraph" w:styleId="Heading1">
-    <w:name w:val="heading 1"/>
+    <w:name w:val="Heading 1"/>
     <w:basedOn w:val="Normal"/>
     <w:next w:val="Normal"/>
     <w:link w:val="Heading1Char"/>
     <w:uiPriority w:val="9"/>
     <w:qFormat/>
-    <w:rsid w:val="008E126C"/>
+    <w:rsid w:val="008e126c"/>
     <w:pPr>
-      <w:keepNext/>
+      <w:keepNext w:val="true"/>
       <w:keepLines/>
       <w:spacing w:before="360" w:after="80"/>
       <w:outlineLvl w:val="0"/>
     </w:pPr>
     <w:rPr>
-      <w:rFonts w:asciiTheme="majorHAnsi" w:eastAsiaTheme="majorEastAsia" w:hAnsiTheme="majorHAnsi" w:cstheme="majorBidi"/>
-      <w:color w:val="0F4761" w:themeColor="accent1" w:themeShade="BF"/>
+      <w:rFonts w:ascii="Aptos Display" w:hAnsi="Aptos Display" w:eastAsia="" w:cs="" w:asciiTheme="majorHAnsi" w:cstheme="majorBidi" w:eastAsiaTheme="majorEastAsia" w:hAnsiTheme="majorHAnsi"/>
+      <w:color w:val="0F4761" w:themeColor="accent1" w:themeShade="bf"/>
       <w:sz w:val="40"/>
       <w:szCs w:val="40"/>
     </w:rPr>
   </w:style>
   <w:style w:type="paragraph" w:styleId="Heading2">
-    <w:name w:val="heading 2"/>
+    <w:name w:val="Heading 2"/>
     <w:basedOn w:val="Normal"/>
     <w:next w:val="Normal"/>
     <w:link w:val="Heading2Char"/>
@@ -916,22 +1049,22 @@
     <w:semiHidden/>
     <w:unhideWhenUsed/>
     <w:qFormat/>
-    <w:rsid w:val="008E126C"/>
+    <w:rsid w:val="008e126c"/>
     <w:pPr>
-      <w:keepNext/>
+      <w:keepNext w:val="true"/>
       <w:keepLines/>
       <w:spacing w:before="160" w:after="80"/>
       <w:outlineLvl w:val="1"/>
     </w:pPr>
     <w:rPr>
-      <w:rFonts w:asciiTheme="majorHAnsi" w:eastAsiaTheme="majorEastAsia" w:hAnsiTheme="majorHAnsi" w:cstheme="majorBidi"/>
-      <w:color w:val="0F4761" w:themeColor="accent1" w:themeShade="BF"/>
+      <w:rFonts w:ascii="Aptos Display" w:hAnsi="Aptos Display" w:eastAsia="" w:cs="" w:asciiTheme="majorHAnsi" w:cstheme="majorBidi" w:eastAsiaTheme="majorEastAsia" w:hAnsiTheme="majorHAnsi"/>
+      <w:color w:val="0F4761" w:themeColor="accent1" w:themeShade="bf"/>
       <w:sz w:val="32"/>
       <w:szCs w:val="32"/>
     </w:rPr>
   </w:style>
   <w:style w:type="paragraph" w:styleId="Heading3">
-    <w:name w:val="heading 3"/>
+    <w:name w:val="Heading 3"/>
     <w:basedOn w:val="Normal"/>
     <w:next w:val="Normal"/>
     <w:link w:val="Heading3Char"/>
@@ -939,22 +1072,22 @@
     <w:semiHidden/>
     <w:unhideWhenUsed/>
     <w:qFormat/>
-    <w:rsid w:val="008E126C"/>
+    <w:rsid w:val="008e126c"/>
     <w:pPr>
-      <w:keepNext/>
+      <w:keepNext w:val="true"/>
       <w:keepLines/>
       <w:spacing w:before="160" w:after="80"/>
       <w:outlineLvl w:val="2"/>
     </w:pPr>
     <w:rPr>
-      <w:rFonts w:eastAsiaTheme="majorEastAsia" w:cstheme="majorBidi"/>
-      <w:color w:val="0F4761" w:themeColor="accent1" w:themeShade="BF"/>
+      <w:rFonts w:eastAsia="" w:cs="" w:cstheme="majorBidi" w:eastAsiaTheme="majorEastAsia"/>
+      <w:color w:val="0F4761" w:themeColor="accent1" w:themeShade="bf"/>
       <w:sz w:val="28"/>
       <w:szCs w:val="28"/>
     </w:rPr>
   </w:style>
   <w:style w:type="paragraph" w:styleId="Heading4">
-    <w:name w:val="heading 4"/>
+    <w:name w:val="Heading 4"/>
     <w:basedOn w:val="Normal"/>
     <w:next w:val="Normal"/>
     <w:link w:val="Heading4Char"/>
@@ -962,22 +1095,22 @@
     <w:semiHidden/>
     <w:unhideWhenUsed/>
     <w:qFormat/>
-    <w:rsid w:val="008E126C"/>
+    <w:rsid w:val="008e126c"/>
     <w:pPr>
-      <w:keepNext/>
+      <w:keepNext w:val="true"/>
       <w:keepLines/>
       <w:spacing w:before="80" w:after="40"/>
       <w:outlineLvl w:val="3"/>
     </w:pPr>
     <w:rPr>
-      <w:rFonts w:eastAsiaTheme="majorEastAsia" w:cstheme="majorBidi"/>
+      <w:rFonts w:eastAsia="" w:cs="" w:cstheme="majorBidi" w:eastAsiaTheme="majorEastAsia"/>
       <w:i/>
       <w:iCs/>
-      <w:color w:val="0F4761" w:themeColor="accent1" w:themeShade="BF"/>
+      <w:color w:val="0F4761" w:themeColor="accent1" w:themeShade="bf"/>
     </w:rPr>
   </w:style>
   <w:style w:type="paragraph" w:styleId="Heading5">
-    <w:name w:val="heading 5"/>
+    <w:name w:val="Heading 5"/>
     <w:basedOn w:val="Normal"/>
     <w:next w:val="Normal"/>
     <w:link w:val="Heading5Char"/>
@@ -985,20 +1118,20 @@
     <w:semiHidden/>
     <w:unhideWhenUsed/>
     <w:qFormat/>
-    <w:rsid w:val="008E126C"/>
+    <w:rsid w:val="008e126c"/>
     <w:pPr>
-      <w:keepNext/>
+      <w:keepNext w:val="true"/>
       <w:keepLines/>
       <w:spacing w:before="80" w:after="40"/>
       <w:outlineLvl w:val="4"/>
     </w:pPr>
     <w:rPr>
-      <w:rFonts w:eastAsiaTheme="majorEastAsia" w:cstheme="majorBidi"/>
-      <w:color w:val="0F4761" w:themeColor="accent1" w:themeShade="BF"/>
+      <w:rFonts w:eastAsia="" w:cs="" w:cstheme="majorBidi" w:eastAsiaTheme="majorEastAsia"/>
+      <w:color w:val="0F4761" w:themeColor="accent1" w:themeShade="bf"/>
     </w:rPr>
   </w:style>
   <w:style w:type="paragraph" w:styleId="Heading6">
-    <w:name w:val="heading 6"/>
+    <w:name w:val="Heading 6"/>
     <w:basedOn w:val="Normal"/>
     <w:next w:val="Normal"/>
     <w:link w:val="Heading6Char"/>
@@ -1006,22 +1139,22 @@
     <w:semiHidden/>
     <w:unhideWhenUsed/>
     <w:qFormat/>
-    <w:rsid w:val="008E126C"/>
+    <w:rsid w:val="008e126c"/>
     <w:pPr>
-      <w:keepNext/>
+      <w:keepNext w:val="true"/>
       <w:keepLines/>
       <w:spacing w:before="40" w:after="0"/>
       <w:outlineLvl w:val="5"/>
     </w:pPr>
     <w:rPr>
-      <w:rFonts w:eastAsiaTheme="majorEastAsia" w:cstheme="majorBidi"/>
+      <w:rFonts w:eastAsia="" w:cs="" w:cstheme="majorBidi" w:eastAsiaTheme="majorEastAsia"/>
       <w:i/>
       <w:iCs/>
-      <w:color w:val="595959" w:themeColor="text1" w:themeTint="A6"/>
+      <w:color w:val="595959" w:themeColor="text1" w:themeTint="a6"/>
     </w:rPr>
   </w:style>
   <w:style w:type="paragraph" w:styleId="Heading7">
-    <w:name w:val="heading 7"/>
+    <w:name w:val="Heading 7"/>
     <w:basedOn w:val="Normal"/>
     <w:next w:val="Normal"/>
     <w:link w:val="Heading7Char"/>
@@ -1029,20 +1162,20 @@
     <w:semiHidden/>
     <w:unhideWhenUsed/>
     <w:qFormat/>
-    <w:rsid w:val="008E126C"/>
+    <w:rsid w:val="008e126c"/>
     <w:pPr>
-      <w:keepNext/>
+      <w:keepNext w:val="true"/>
       <w:keepLines/>
       <w:spacing w:before="40" w:after="0"/>
       <w:outlineLvl w:val="6"/>
     </w:pPr>
     <w:rPr>
-      <w:rFonts w:eastAsiaTheme="majorEastAsia" w:cstheme="majorBidi"/>
-      <w:color w:val="595959" w:themeColor="text1" w:themeTint="A6"/>
+      <w:rFonts w:eastAsia="" w:cs="" w:cstheme="majorBidi" w:eastAsiaTheme="majorEastAsia"/>
+      <w:color w:val="595959" w:themeColor="text1" w:themeTint="a6"/>
     </w:rPr>
   </w:style>
   <w:style w:type="paragraph" w:styleId="Heading8">
-    <w:name w:val="heading 8"/>
+    <w:name w:val="Heading 8"/>
     <w:basedOn w:val="Normal"/>
     <w:next w:val="Normal"/>
     <w:link w:val="Heading8Char"/>
@@ -1050,22 +1183,22 @@
     <w:semiHidden/>
     <w:unhideWhenUsed/>
     <w:qFormat/>
-    <w:rsid w:val="008E126C"/>
+    <w:rsid w:val="008e126c"/>
     <w:pPr>
-      <w:keepNext/>
+      <w:keepNext w:val="true"/>
       <w:keepLines/>
-      <w:spacing w:after="0"/>
+      <w:spacing w:before="0" w:after="0"/>
       <w:outlineLvl w:val="7"/>
     </w:pPr>
     <w:rPr>
-      <w:rFonts w:eastAsiaTheme="majorEastAsia" w:cstheme="majorBidi"/>
+      <w:rFonts w:eastAsia="" w:cs="" w:cstheme="majorBidi" w:eastAsiaTheme="majorEastAsia"/>
       <w:i/>
       <w:iCs/>
-      <w:color w:val="272727" w:themeColor="text1" w:themeTint="D8"/>
+      <w:color w:val="272727" w:themeColor="text1" w:themeTint="d8"/>
     </w:rPr>
   </w:style>
   <w:style w:type="paragraph" w:styleId="Heading9">
-    <w:name w:val="heading 9"/>
+    <w:name w:val="Heading 9"/>
     <w:basedOn w:val="Normal"/>
     <w:next w:val="Normal"/>
     <w:link w:val="Heading9Char"/>
@@ -1073,22 +1206,390 @@
     <w:semiHidden/>
     <w:unhideWhenUsed/>
     <w:qFormat/>
-    <w:rsid w:val="008E126C"/>
+    <w:rsid w:val="008e126c"/>
     <w:pPr>
-      <w:keepNext/>
+      <w:keepNext w:val="true"/>
       <w:keepLines/>
-      <w:spacing w:after="0"/>
+      <w:spacing w:before="0" w:after="0"/>
       <w:outlineLvl w:val="8"/>
     </w:pPr>
     <w:rPr>
-      <w:rFonts w:eastAsiaTheme="majorEastAsia" w:cstheme="majorBidi"/>
-      <w:color w:val="272727" w:themeColor="text1" w:themeTint="D8"/>
-    </w:rPr>
-  </w:style>
-  <w:style w:type="character" w:default="1" w:styleId="DefaultParagraphFont">
+      <w:rFonts w:eastAsia="" w:cs="" w:cstheme="majorBidi" w:eastAsiaTheme="majorEastAsia"/>
+      <w:color w:val="272727" w:themeColor="text1" w:themeTint="d8"/>
+    </w:rPr>
+  </w:style>
+  <w:style w:type="character" w:styleId="DefaultParagraphFont" w:default="1">
     <w:name w:val="Default Paragraph Font"/>
     <w:uiPriority w:val="1"/>
     <w:unhideWhenUsed/>
+    <w:qFormat/>
+    <w:rPr/>
+  </w:style>
+  <w:style w:type="character" w:styleId="Heading1Char" w:customStyle="1">
+    <w:name w:val="Heading 1 Char"/>
+    <w:basedOn w:val="DefaultParagraphFont"/>
+    <w:link w:val="Heading1"/>
+    <w:uiPriority w:val="9"/>
+    <w:qFormat/>
+    <w:rsid w:val="008e126c"/>
+    <w:rPr>
+      <w:rFonts w:ascii="Aptos Display" w:hAnsi="Aptos Display" w:eastAsia="" w:cs="" w:asciiTheme="majorHAnsi" w:cstheme="majorBidi" w:eastAsiaTheme="majorEastAsia" w:hAnsiTheme="majorHAnsi"/>
+      <w:color w:val="0F4761" w:themeColor="accent1" w:themeShade="bf"/>
+      <w:sz w:val="40"/>
+      <w:szCs w:val="40"/>
+    </w:rPr>
+  </w:style>
+  <w:style w:type="character" w:styleId="Heading2Char" w:customStyle="1">
+    <w:name w:val="Heading 2 Char"/>
+    <w:basedOn w:val="DefaultParagraphFont"/>
+    <w:link w:val="Heading2"/>
+    <w:uiPriority w:val="9"/>
+    <w:semiHidden/>
+    <w:qFormat/>
+    <w:rsid w:val="008e126c"/>
+    <w:rPr>
+      <w:rFonts w:ascii="Aptos Display" w:hAnsi="Aptos Display" w:eastAsia="" w:cs="" w:asciiTheme="majorHAnsi" w:cstheme="majorBidi" w:eastAsiaTheme="majorEastAsia" w:hAnsiTheme="majorHAnsi"/>
+      <w:color w:val="0F4761" w:themeColor="accent1" w:themeShade="bf"/>
+      <w:sz w:val="32"/>
+      <w:szCs w:val="32"/>
+    </w:rPr>
+  </w:style>
+  <w:style w:type="character" w:styleId="Heading3Char" w:customStyle="1">
+    <w:name w:val="Heading 3 Char"/>
+    <w:basedOn w:val="DefaultParagraphFont"/>
+    <w:link w:val="Heading3"/>
+    <w:uiPriority w:val="9"/>
+    <w:semiHidden/>
+    <w:qFormat/>
+    <w:rsid w:val="008e126c"/>
+    <w:rPr>
+      <w:rFonts w:eastAsia="" w:cs="" w:cstheme="majorBidi" w:eastAsiaTheme="majorEastAsia"/>
+      <w:color w:val="0F4761" w:themeColor="accent1" w:themeShade="bf"/>
+      <w:sz w:val="28"/>
+      <w:szCs w:val="28"/>
+    </w:rPr>
+  </w:style>
+  <w:style w:type="character" w:styleId="Heading4Char" w:customStyle="1">
+    <w:name w:val="Heading 4 Char"/>
+    <w:basedOn w:val="DefaultParagraphFont"/>
+    <w:link w:val="Heading4"/>
+    <w:uiPriority w:val="9"/>
+    <w:semiHidden/>
+    <w:qFormat/>
+    <w:rsid w:val="008e126c"/>
+    <w:rPr>
+      <w:rFonts w:eastAsia="" w:cs="" w:cstheme="majorBidi" w:eastAsiaTheme="majorEastAsia"/>
+      <w:i/>
+      <w:iCs/>
+      <w:color w:val="0F4761" w:themeColor="accent1" w:themeShade="bf"/>
+    </w:rPr>
+  </w:style>
+  <w:style w:type="character" w:styleId="Heading5Char" w:customStyle="1">
+    <w:name w:val="Heading 5 Char"/>
+    <w:basedOn w:val="DefaultParagraphFont"/>
+    <w:link w:val="Heading5"/>
+    <w:uiPriority w:val="9"/>
+    <w:semiHidden/>
+    <w:qFormat/>
+    <w:rsid w:val="008e126c"/>
+    <w:rPr>
+      <w:rFonts w:eastAsia="" w:cs="" w:cstheme="majorBidi" w:eastAsiaTheme="majorEastAsia"/>
+      <w:color w:val="0F4761" w:themeColor="accent1" w:themeShade="bf"/>
+    </w:rPr>
+  </w:style>
+  <w:style w:type="character" w:styleId="Heading6Char" w:customStyle="1">
+    <w:name w:val="Heading 6 Char"/>
+    <w:basedOn w:val="DefaultParagraphFont"/>
+    <w:link w:val="Heading6"/>
+    <w:uiPriority w:val="9"/>
+    <w:semiHidden/>
+    <w:qFormat/>
+    <w:rsid w:val="008e126c"/>
+    <w:rPr>
+      <w:rFonts w:eastAsia="" w:cs="" w:cstheme="majorBidi" w:eastAsiaTheme="majorEastAsia"/>
+      <w:i/>
+      <w:iCs/>
+      <w:color w:val="595959" w:themeColor="text1" w:themeTint="a6"/>
+    </w:rPr>
+  </w:style>
+  <w:style w:type="character" w:styleId="Heading7Char" w:customStyle="1">
+    <w:name w:val="Heading 7 Char"/>
+    <w:basedOn w:val="DefaultParagraphFont"/>
+    <w:link w:val="Heading7"/>
+    <w:uiPriority w:val="9"/>
+    <w:semiHidden/>
+    <w:qFormat/>
+    <w:rsid w:val="008e126c"/>
+    <w:rPr>
+      <w:rFonts w:eastAsia="" w:cs="" w:cstheme="majorBidi" w:eastAsiaTheme="majorEastAsia"/>
+      <w:color w:val="595959" w:themeColor="text1" w:themeTint="a6"/>
+    </w:rPr>
+  </w:style>
+  <w:style w:type="character" w:styleId="Heading8Char" w:customStyle="1">
+    <w:name w:val="Heading 8 Char"/>
+    <w:basedOn w:val="DefaultParagraphFont"/>
+    <w:link w:val="Heading8"/>
+    <w:uiPriority w:val="9"/>
+    <w:semiHidden/>
+    <w:qFormat/>
+    <w:rsid w:val="008e126c"/>
+    <w:rPr>
+      <w:rFonts w:eastAsia="" w:cs="" w:cstheme="majorBidi" w:eastAsiaTheme="majorEastAsia"/>
+      <w:i/>
+      <w:iCs/>
+      <w:color w:val="272727" w:themeColor="text1" w:themeTint="d8"/>
+    </w:rPr>
+  </w:style>
+  <w:style w:type="character" w:styleId="Heading9Char" w:customStyle="1">
+    <w:name w:val="Heading 9 Char"/>
+    <w:basedOn w:val="DefaultParagraphFont"/>
+    <w:link w:val="Heading9"/>
+    <w:uiPriority w:val="9"/>
+    <w:semiHidden/>
+    <w:qFormat/>
+    <w:rsid w:val="008e126c"/>
+    <w:rPr>
+      <w:rFonts w:eastAsia="" w:cs="" w:cstheme="majorBidi" w:eastAsiaTheme="majorEastAsia"/>
+      <w:color w:val="272727" w:themeColor="text1" w:themeTint="d8"/>
+    </w:rPr>
+  </w:style>
+  <w:style w:type="character" w:styleId="TitleChar" w:customStyle="1">
+    <w:name w:val="Title Char"/>
+    <w:basedOn w:val="DefaultParagraphFont"/>
+    <w:link w:val="Title"/>
+    <w:uiPriority w:val="10"/>
+    <w:qFormat/>
+    <w:rsid w:val="008e126c"/>
+    <w:rPr>
+      <w:rFonts w:ascii="Aptos Display" w:hAnsi="Aptos Display" w:eastAsia="" w:cs="" w:asciiTheme="majorHAnsi" w:cstheme="majorBidi" w:eastAsiaTheme="majorEastAsia" w:hAnsiTheme="majorHAnsi"/>
+      <w:spacing w:val="-10"/>
+      <w:kern w:val="2"/>
+      <w:sz w:val="56"/>
+      <w:szCs w:val="56"/>
+    </w:rPr>
+  </w:style>
+  <w:style w:type="character" w:styleId="SubtitleChar" w:customStyle="1">
+    <w:name w:val="Subtitle Char"/>
+    <w:basedOn w:val="DefaultParagraphFont"/>
+    <w:link w:val="Subtitle"/>
+    <w:uiPriority w:val="11"/>
+    <w:qFormat/>
+    <w:rsid w:val="008e126c"/>
+    <w:rPr>
+      <w:rFonts w:eastAsia="" w:cs="" w:cstheme="majorBidi" w:eastAsiaTheme="majorEastAsia"/>
+      <w:color w:val="595959" w:themeColor="text1" w:themeTint="a6"/>
+      <w:spacing w:val="15"/>
+      <w:sz w:val="28"/>
+      <w:szCs w:val="28"/>
+    </w:rPr>
+  </w:style>
+  <w:style w:type="character" w:styleId="QuoteChar" w:customStyle="1">
+    <w:name w:val="Quote Char"/>
+    <w:basedOn w:val="DefaultParagraphFont"/>
+    <w:link w:val="Quote"/>
+    <w:uiPriority w:val="29"/>
+    <w:qFormat/>
+    <w:rsid w:val="008e126c"/>
+    <w:rPr>
+      <w:i/>
+      <w:iCs/>
+      <w:color w:val="404040" w:themeColor="text1" w:themeTint="bf"/>
+    </w:rPr>
+  </w:style>
+  <w:style w:type="character" w:styleId="IntenseEmphasis">
+    <w:name w:val="Intense Emphasis"/>
+    <w:basedOn w:val="DefaultParagraphFont"/>
+    <w:uiPriority w:val="21"/>
+    <w:qFormat/>
+    <w:rsid w:val="008e126c"/>
+    <w:rPr>
+      <w:i/>
+      <w:iCs/>
+      <w:color w:val="0F4761" w:themeColor="accent1" w:themeShade="bf"/>
+    </w:rPr>
+  </w:style>
+  <w:style w:type="character" w:styleId="IntenseQuoteChar" w:customStyle="1">
+    <w:name w:val="Intense Quote Char"/>
+    <w:basedOn w:val="DefaultParagraphFont"/>
+    <w:link w:val="IntenseQuote"/>
+    <w:uiPriority w:val="30"/>
+    <w:qFormat/>
+    <w:rsid w:val="008e126c"/>
+    <w:rPr>
+      <w:i/>
+      <w:iCs/>
+      <w:color w:val="0F4761" w:themeColor="accent1" w:themeShade="bf"/>
+    </w:rPr>
+  </w:style>
+  <w:style w:type="character" w:styleId="IntenseReference">
+    <w:name w:val="Intense Reference"/>
+    <w:basedOn w:val="DefaultParagraphFont"/>
+    <w:uiPriority w:val="32"/>
+    <w:qFormat/>
+    <w:rsid w:val="008e126c"/>
+    <w:rPr>
+      <w:b/>
+      <w:bCs/>
+      <w:smallCaps/>
+      <w:color w:val="0F4761" w:themeColor="accent1" w:themeShade="bf"/>
+      <w:spacing w:val="5"/>
+    </w:rPr>
+  </w:style>
+  <w:style w:type="paragraph" w:styleId="Heading">
+    <w:name w:val="Heading"/>
+    <w:basedOn w:val="Normal"/>
+    <w:next w:val="TextBody"/>
+    <w:qFormat/>
+    <w:pPr>
+      <w:keepNext w:val="true"/>
+      <w:spacing w:before="240" w:after="120"/>
+    </w:pPr>
+    <w:rPr>
+      <w:rFonts w:ascii="Liberation Sans" w:hAnsi="Liberation Sans" w:eastAsia="Noto Sans CJK SC" w:cs="Lohit Devanagari"/>
+      <w:sz w:val="28"/>
+      <w:szCs w:val="28"/>
+    </w:rPr>
+  </w:style>
+  <w:style w:type="paragraph" w:styleId="TextBody">
+    <w:name w:val="Body Text"/>
+    <w:basedOn w:val="Normal"/>
+    <w:pPr>
+      <w:spacing w:lineRule="auto" w:line="276" w:before="0" w:after="140"/>
+    </w:pPr>
+    <w:rPr/>
+  </w:style>
+  <w:style w:type="paragraph" w:styleId="List">
+    <w:name w:val="List"/>
+    <w:basedOn w:val="TextBody"/>
+    <w:pPr/>
+    <w:rPr>
+      <w:rFonts w:cs="Lohit Devanagari"/>
+    </w:rPr>
+  </w:style>
+  <w:style w:type="paragraph" w:styleId="Caption">
+    <w:name w:val="Caption"/>
+    <w:basedOn w:val="Normal"/>
+    <w:qFormat/>
+    <w:pPr>
+      <w:suppressLineNumbers/>
+      <w:spacing w:before="120" w:after="120"/>
+    </w:pPr>
+    <w:rPr>
+      <w:rFonts w:cs="Lohit Devanagari"/>
+      <w:i/>
+      <w:iCs/>
+      <w:sz w:val="24"/>
+      <w:szCs w:val="24"/>
+    </w:rPr>
+  </w:style>
+  <w:style w:type="paragraph" w:styleId="Index">
+    <w:name w:val="Index"/>
+    <w:basedOn w:val="Normal"/>
+    <w:qFormat/>
+    <w:pPr>
+      <w:suppressLineNumbers/>
+    </w:pPr>
+    <w:rPr>
+      <w:rFonts w:cs="Lohit Devanagari"/>
+    </w:rPr>
+  </w:style>
+  <w:style w:type="paragraph" w:styleId="Title">
+    <w:name w:val="Title"/>
+    <w:basedOn w:val="Normal"/>
+    <w:next w:val="Normal"/>
+    <w:link w:val="TitleChar"/>
+    <w:uiPriority w:val="10"/>
+    <w:qFormat/>
+    <w:rsid w:val="008e126c"/>
+    <w:pPr>
+      <w:spacing w:lineRule="auto" w:line="240" w:before="0" w:after="80"/>
+      <w:contextualSpacing/>
+    </w:pPr>
+    <w:rPr>
+      <w:rFonts w:ascii="Aptos Display" w:hAnsi="Aptos Display" w:eastAsia="" w:cs="" w:asciiTheme="majorHAnsi" w:cstheme="majorBidi" w:eastAsiaTheme="majorEastAsia" w:hAnsiTheme="majorHAnsi"/>
+      <w:spacing w:val="-10"/>
+      <w:kern w:val="2"/>
+      <w:sz w:val="56"/>
+      <w:szCs w:val="56"/>
+    </w:rPr>
+  </w:style>
+  <w:style w:type="paragraph" w:styleId="Subtitle">
+    <w:name w:val="Subtitle"/>
+    <w:basedOn w:val="Normal"/>
+    <w:next w:val="Normal"/>
+    <w:link w:val="SubtitleChar"/>
+    <w:uiPriority w:val="11"/>
+    <w:qFormat/>
+    <w:rsid w:val="008e126c"/>
+    <w:pPr/>
+    <w:rPr>
+      <w:rFonts w:eastAsia="" w:cs="" w:cstheme="majorBidi" w:eastAsiaTheme="majorEastAsia"/>
+      <w:color w:val="595959" w:themeColor="text1" w:themeTint="a6"/>
+      <w:spacing w:val="15"/>
+      <w:sz w:val="28"/>
+      <w:szCs w:val="28"/>
+    </w:rPr>
+  </w:style>
+  <w:style w:type="paragraph" w:styleId="Quote">
+    <w:name w:val="Quote"/>
+    <w:basedOn w:val="Normal"/>
+    <w:next w:val="Normal"/>
+    <w:link w:val="QuoteChar"/>
+    <w:uiPriority w:val="29"/>
+    <w:qFormat/>
+    <w:rsid w:val="008e126c"/>
+    <w:pPr>
+      <w:spacing w:before="160" w:after="160"/>
+      <w:jc w:val="center"/>
+    </w:pPr>
+    <w:rPr>
+      <w:i/>
+      <w:iCs/>
+      <w:color w:val="404040" w:themeColor="text1" w:themeTint="bf"/>
+    </w:rPr>
+  </w:style>
+  <w:style w:type="paragraph" w:styleId="ListParagraph">
+    <w:name w:val="List Paragraph"/>
+    <w:basedOn w:val="Normal"/>
+    <w:uiPriority w:val="34"/>
+    <w:qFormat/>
+    <w:rsid w:val="008e126c"/>
+    <w:pPr>
+      <w:spacing w:before="0" w:after="160"/>
+      <w:ind w:left="720" w:hanging="0"/>
+      <w:contextualSpacing/>
+    </w:pPr>
+    <w:rPr/>
+  </w:style>
+  <w:style w:type="paragraph" w:styleId="IntenseQuote">
+    <w:name w:val="Intense Quote"/>
+    <w:basedOn w:val="Normal"/>
+    <w:next w:val="Normal"/>
+    <w:link w:val="IntenseQuoteChar"/>
+    <w:uiPriority w:val="30"/>
+    <w:qFormat/>
+    <w:rsid w:val="008e126c"/>
+    <w:pPr>
+      <w:pBdr>
+        <w:top w:val="single" w:sz="4" w:space="10" w:color="0F4761"/>
+        <w:bottom w:val="single" w:sz="4" w:space="10" w:color="0F4761"/>
+      </w:pBdr>
+      <w:spacing w:before="360" w:after="360"/>
+      <w:ind w:left="864" w:right="864" w:hanging="0"/>
+      <w:jc w:val="center"/>
+    </w:pPr>
+    <w:rPr>
+      <w:i/>
+      <w:iCs/>
+      <w:color w:val="0F4761" w:themeColor="accent1" w:themeShade="bf"/>
+    </w:rPr>
+  </w:style>
+  <w:style w:type="numbering" w:styleId="NoList" w:default="1">
+    <w:name w:val="No List"/>
+    <w:uiPriority w:val="99"/>
+    <w:semiHidden/>
+    <w:unhideWhenUsed/>
+    <w:qFormat/>
   </w:style>
   <w:style w:type="table" w:default="1" w:styleId="TableNormal">
     <w:name w:val="Normal Table"/>
@@ -1096,7 +1597,6 @@
     <w:semiHidden/>
     <w:unhideWhenUsed/>
     <w:tblPr>
-      <w:tblInd w:w="0" w:type="dxa"/>
       <w:tblCellMar>
         <w:top w:w="0" w:type="dxa"/>
         <w:left w:w="108" w:type="dxa"/>
@@ -1104,302 +1604,6 @@
         <w:right w:w="108" w:type="dxa"/>
       </w:tblCellMar>
     </w:tblPr>
-  </w:style>
-  <w:style w:type="numbering" w:default="1" w:styleId="NoList">
-    <w:name w:val="No List"/>
-    <w:uiPriority w:val="99"/>
-    <w:semiHidden/>
-    <w:unhideWhenUsed/>
-  </w:style>
-  <w:style w:type="character" w:customStyle="1" w:styleId="Heading1Char">
-    <w:name w:val="Heading 1 Char"/>
-    <w:basedOn w:val="DefaultParagraphFont"/>
-    <w:link w:val="Heading1"/>
-    <w:uiPriority w:val="9"/>
-    <w:rsid w:val="008E126C"/>
-    <w:rPr>
-      <w:rFonts w:asciiTheme="majorHAnsi" w:eastAsiaTheme="majorEastAsia" w:hAnsiTheme="majorHAnsi" w:cstheme="majorBidi"/>
-      <w:color w:val="0F4761" w:themeColor="accent1" w:themeShade="BF"/>
-      <w:sz w:val="40"/>
-      <w:szCs w:val="40"/>
-    </w:rPr>
-  </w:style>
-  <w:style w:type="character" w:customStyle="1" w:styleId="Heading2Char">
-    <w:name w:val="Heading 2 Char"/>
-    <w:basedOn w:val="DefaultParagraphFont"/>
-    <w:link w:val="Heading2"/>
-    <w:uiPriority w:val="9"/>
-    <w:semiHidden/>
-    <w:rsid w:val="008E126C"/>
-    <w:rPr>
-      <w:rFonts w:asciiTheme="majorHAnsi" w:eastAsiaTheme="majorEastAsia" w:hAnsiTheme="majorHAnsi" w:cstheme="majorBidi"/>
-      <w:color w:val="0F4761" w:themeColor="accent1" w:themeShade="BF"/>
-      <w:sz w:val="32"/>
-      <w:szCs w:val="32"/>
-    </w:rPr>
-  </w:style>
-  <w:style w:type="character" w:customStyle="1" w:styleId="Heading3Char">
-    <w:name w:val="Heading 3 Char"/>
-    <w:basedOn w:val="DefaultParagraphFont"/>
-    <w:link w:val="Heading3"/>
-    <w:uiPriority w:val="9"/>
-    <w:semiHidden/>
-    <w:rsid w:val="008E126C"/>
-    <w:rPr>
-      <w:rFonts w:eastAsiaTheme="majorEastAsia" w:cstheme="majorBidi"/>
-      <w:color w:val="0F4761" w:themeColor="accent1" w:themeShade="BF"/>
-      <w:sz w:val="28"/>
-      <w:szCs w:val="28"/>
-    </w:rPr>
-  </w:style>
-  <w:style w:type="character" w:customStyle="1" w:styleId="Heading4Char">
-    <w:name w:val="Heading 4 Char"/>
-    <w:basedOn w:val="DefaultParagraphFont"/>
-    <w:link w:val="Heading4"/>
-    <w:uiPriority w:val="9"/>
-    <w:semiHidden/>
-    <w:rsid w:val="008E126C"/>
-    <w:rPr>
-      <w:rFonts w:eastAsiaTheme="majorEastAsia" w:cstheme="majorBidi"/>
-      <w:i/>
-      <w:iCs/>
-      <w:color w:val="0F4761" w:themeColor="accent1" w:themeShade="BF"/>
-    </w:rPr>
-  </w:style>
-  <w:style w:type="character" w:customStyle="1" w:styleId="Heading5Char">
-    <w:name w:val="Heading 5 Char"/>
-    <w:basedOn w:val="DefaultParagraphFont"/>
-    <w:link w:val="Heading5"/>
-    <w:uiPriority w:val="9"/>
-    <w:semiHidden/>
-    <w:rsid w:val="008E126C"/>
-    <w:rPr>
-      <w:rFonts w:eastAsiaTheme="majorEastAsia" w:cstheme="majorBidi"/>
-      <w:color w:val="0F4761" w:themeColor="accent1" w:themeShade="BF"/>
-    </w:rPr>
-  </w:style>
-  <w:style w:type="character" w:customStyle="1" w:styleId="Heading6Char">
-    <w:name w:val="Heading 6 Char"/>
-    <w:basedOn w:val="DefaultParagraphFont"/>
-    <w:link w:val="Heading6"/>
-    <w:uiPriority w:val="9"/>
-    <w:semiHidden/>
-    <w:rsid w:val="008E126C"/>
-    <w:rPr>
-      <w:rFonts w:eastAsiaTheme="majorEastAsia" w:cstheme="majorBidi"/>
-      <w:i/>
-      <w:iCs/>
-      <w:color w:val="595959" w:themeColor="text1" w:themeTint="A6"/>
-    </w:rPr>
-  </w:style>
-  <w:style w:type="character" w:customStyle="1" w:styleId="Heading7Char">
-    <w:name w:val="Heading 7 Char"/>
-    <w:basedOn w:val="DefaultParagraphFont"/>
-    <w:link w:val="Heading7"/>
-    <w:uiPriority w:val="9"/>
-    <w:semiHidden/>
-    <w:rsid w:val="008E126C"/>
-    <w:rPr>
-      <w:rFonts w:eastAsiaTheme="majorEastAsia" w:cstheme="majorBidi"/>
-      <w:color w:val="595959" w:themeColor="text1" w:themeTint="A6"/>
-    </w:rPr>
-  </w:style>
-  <w:style w:type="character" w:customStyle="1" w:styleId="Heading8Char">
-    <w:name w:val="Heading 8 Char"/>
-    <w:basedOn w:val="DefaultParagraphFont"/>
-    <w:link w:val="Heading8"/>
-    <w:uiPriority w:val="9"/>
-    <w:semiHidden/>
-    <w:rsid w:val="008E126C"/>
-    <w:rPr>
-      <w:rFonts w:eastAsiaTheme="majorEastAsia" w:cstheme="majorBidi"/>
-      <w:i/>
-      <w:iCs/>
-      <w:color w:val="272727" w:themeColor="text1" w:themeTint="D8"/>
-    </w:rPr>
-  </w:style>
-  <w:style w:type="character" w:customStyle="1" w:styleId="Heading9Char">
-    <w:name w:val="Heading 9 Char"/>
-    <w:basedOn w:val="DefaultParagraphFont"/>
-    <w:link w:val="Heading9"/>
-    <w:uiPriority w:val="9"/>
-    <w:semiHidden/>
-    <w:rsid w:val="008E126C"/>
-    <w:rPr>
-      <w:rFonts w:eastAsiaTheme="majorEastAsia" w:cstheme="majorBidi"/>
-      <w:color w:val="272727" w:themeColor="text1" w:themeTint="D8"/>
-    </w:rPr>
-  </w:style>
-  <w:style w:type="paragraph" w:styleId="Title">
-    <w:name w:val="Title"/>
-    <w:basedOn w:val="Normal"/>
-    <w:next w:val="Normal"/>
-    <w:link w:val="TitleChar"/>
-    <w:uiPriority w:val="10"/>
-    <w:qFormat/>
-    <w:rsid w:val="008E126C"/>
-    <w:pPr>
-      <w:spacing w:after="80" w:line="240" w:lineRule="auto"/>
-      <w:contextualSpacing/>
-    </w:pPr>
-    <w:rPr>
-      <w:rFonts w:asciiTheme="majorHAnsi" w:eastAsiaTheme="majorEastAsia" w:hAnsiTheme="majorHAnsi" w:cstheme="majorBidi"/>
-      <w:spacing w:val="-10"/>
-      <w:kern w:val="28"/>
-      <w:sz w:val="56"/>
-      <w:szCs w:val="56"/>
-    </w:rPr>
-  </w:style>
-  <w:style w:type="character" w:customStyle="1" w:styleId="TitleChar">
-    <w:name w:val="Title Char"/>
-    <w:basedOn w:val="DefaultParagraphFont"/>
-    <w:link w:val="Title"/>
-    <w:uiPriority w:val="10"/>
-    <w:rsid w:val="008E126C"/>
-    <w:rPr>
-      <w:rFonts w:asciiTheme="majorHAnsi" w:eastAsiaTheme="majorEastAsia" w:hAnsiTheme="majorHAnsi" w:cstheme="majorBidi"/>
-      <w:spacing w:val="-10"/>
-      <w:kern w:val="28"/>
-      <w:sz w:val="56"/>
-      <w:szCs w:val="56"/>
-    </w:rPr>
-  </w:style>
-  <w:style w:type="paragraph" w:styleId="Subtitle">
-    <w:name w:val="Subtitle"/>
-    <w:basedOn w:val="Normal"/>
-    <w:next w:val="Normal"/>
-    <w:link w:val="SubtitleChar"/>
-    <w:uiPriority w:val="11"/>
-    <w:qFormat/>
-    <w:rsid w:val="008E126C"/>
-    <w:pPr>
-      <w:numPr>
-        <w:ilvl w:val="1"/>
-      </w:numPr>
-    </w:pPr>
-    <w:rPr>
-      <w:rFonts w:eastAsiaTheme="majorEastAsia" w:cstheme="majorBidi"/>
-      <w:color w:val="595959" w:themeColor="text1" w:themeTint="A6"/>
-      <w:spacing w:val="15"/>
-      <w:sz w:val="28"/>
-      <w:szCs w:val="28"/>
-    </w:rPr>
-  </w:style>
-  <w:style w:type="character" w:customStyle="1" w:styleId="SubtitleChar">
-    <w:name w:val="Subtitle Char"/>
-    <w:basedOn w:val="DefaultParagraphFont"/>
-    <w:link w:val="Subtitle"/>
-    <w:uiPriority w:val="11"/>
-    <w:rsid w:val="008E126C"/>
-    <w:rPr>
-      <w:rFonts w:eastAsiaTheme="majorEastAsia" w:cstheme="majorBidi"/>
-      <w:color w:val="595959" w:themeColor="text1" w:themeTint="A6"/>
-      <w:spacing w:val="15"/>
-      <w:sz w:val="28"/>
-      <w:szCs w:val="28"/>
-    </w:rPr>
-  </w:style>
-  <w:style w:type="paragraph" w:styleId="Quote">
-    <w:name w:val="Quote"/>
-    <w:basedOn w:val="Normal"/>
-    <w:next w:val="Normal"/>
-    <w:link w:val="QuoteChar"/>
-    <w:uiPriority w:val="29"/>
-    <w:qFormat/>
-    <w:rsid w:val="008E126C"/>
-    <w:pPr>
-      <w:spacing w:before="160"/>
-      <w:jc w:val="center"/>
-    </w:pPr>
-    <w:rPr>
-      <w:i/>
-      <w:iCs/>
-      <w:color w:val="404040" w:themeColor="text1" w:themeTint="BF"/>
-    </w:rPr>
-  </w:style>
-  <w:style w:type="character" w:customStyle="1" w:styleId="QuoteChar">
-    <w:name w:val="Quote Char"/>
-    <w:basedOn w:val="DefaultParagraphFont"/>
-    <w:link w:val="Quote"/>
-    <w:uiPriority w:val="29"/>
-    <w:rsid w:val="008E126C"/>
-    <w:rPr>
-      <w:i/>
-      <w:iCs/>
-      <w:color w:val="404040" w:themeColor="text1" w:themeTint="BF"/>
-    </w:rPr>
-  </w:style>
-  <w:style w:type="paragraph" w:styleId="ListParagraph">
-    <w:name w:val="List Paragraph"/>
-    <w:basedOn w:val="Normal"/>
-    <w:uiPriority w:val="34"/>
-    <w:qFormat/>
-    <w:rsid w:val="008E126C"/>
-    <w:pPr>
-      <w:ind w:left="720"/>
-      <w:contextualSpacing/>
-    </w:pPr>
-  </w:style>
-  <w:style w:type="character" w:styleId="IntenseEmphasis">
-    <w:name w:val="Intense Emphasis"/>
-    <w:basedOn w:val="DefaultParagraphFont"/>
-    <w:uiPriority w:val="21"/>
-    <w:qFormat/>
-    <w:rsid w:val="008E126C"/>
-    <w:rPr>
-      <w:i/>
-      <w:iCs/>
-      <w:color w:val="0F4761" w:themeColor="accent1" w:themeShade="BF"/>
-    </w:rPr>
-  </w:style>
-  <w:style w:type="paragraph" w:styleId="IntenseQuote">
-    <w:name w:val="Intense Quote"/>
-    <w:basedOn w:val="Normal"/>
-    <w:next w:val="Normal"/>
-    <w:link w:val="IntenseQuoteChar"/>
-    <w:uiPriority w:val="30"/>
-    <w:qFormat/>
-    <w:rsid w:val="008E126C"/>
-    <w:pPr>
-      <w:pBdr>
-        <w:top w:val="single" w:sz="4" w:space="10" w:color="0F4761" w:themeColor="accent1" w:themeShade="BF"/>
-        <w:bottom w:val="single" w:sz="4" w:space="10" w:color="0F4761" w:themeColor="accent1" w:themeShade="BF"/>
-      </w:pBdr>
-      <w:spacing w:before="360" w:after="360"/>
-      <w:ind w:left="864" w:right="864"/>
-      <w:jc w:val="center"/>
-    </w:pPr>
-    <w:rPr>
-      <w:i/>
-      <w:iCs/>
-      <w:color w:val="0F4761" w:themeColor="accent1" w:themeShade="BF"/>
-    </w:rPr>
-  </w:style>
-  <w:style w:type="character" w:customStyle="1" w:styleId="IntenseQuoteChar">
-    <w:name w:val="Intense Quote Char"/>
-    <w:basedOn w:val="DefaultParagraphFont"/>
-    <w:link w:val="IntenseQuote"/>
-    <w:uiPriority w:val="30"/>
-    <w:rsid w:val="008E126C"/>
-    <w:rPr>
-      <w:i/>
-      <w:iCs/>
-      <w:color w:val="0F4761" w:themeColor="accent1" w:themeShade="BF"/>
-    </w:rPr>
-  </w:style>
-  <w:style w:type="character" w:styleId="IntenseReference">
-    <w:name w:val="Intense Reference"/>
-    <w:basedOn w:val="DefaultParagraphFont"/>
-    <w:uiPriority w:val="32"/>
-    <w:qFormat/>
-    <w:rsid w:val="008E126C"/>
-    <w:rPr>
-      <w:b/>
-      <w:bCs/>
-      <w:smallCaps/>
-      <w:color w:val="0F4761" w:themeColor="accent1" w:themeShade="BF"/>
-      <w:spacing w:val="5"/>
-    </w:rPr>
   </w:style>
 </w:styles>
 </file>

</xml_diff>